<commit_message>
Update Logbook- Kirollos Ghob rial.docx
</commit_message>
<xml_diff>
--- a/Logbooks/Logbook- Kirollos Ghob rial.docx
+++ b/Logbooks/Logbook- Kirollos Ghob rial.docx
@@ -2211,6 +2211,199 @@
         </w:rPr>
         <w:t xml:space="preserve">. </w:t>
       </w:r>
+    </w:p>
+    <w:p>
+      <w:pPr>
+        <w:pStyle w:val="Default"/>
+        <w:rPr>
+          <w:color w:val="2E5395"/>
+          <w:sz w:val="32"/>
+          <w:szCs w:val="32"/>
+        </w:rPr>
+      </w:pPr>
+      <w:r>
+        <w:rPr>
+          <w:color w:val="2E5395"/>
+          <w:sz w:val="32"/>
+          <w:szCs w:val="32"/>
+        </w:rPr>
+        <w:t xml:space="preserve">Sprint 13 </w:t>
+      </w:r>
+    </w:p>
+    <w:p>
+      <w:pPr>
+        <w:rPr>
+          <w:b/>
+          <w:bCs/>
+          <w:sz w:val="23"/>
+          <w:szCs w:val="23"/>
+        </w:rPr>
+      </w:pPr>
+      <w:r>
+        <w:rPr>
+          <w:b/>
+          <w:bCs/>
+          <w:sz w:val="23"/>
+          <w:szCs w:val="23"/>
+        </w:rPr>
+        <w:t>måndag</w:t>
+      </w:r>
+      <w:r>
+        <w:rPr>
+          <w:b/>
+          <w:bCs/>
+          <w:sz w:val="23"/>
+          <w:szCs w:val="23"/>
+        </w:rPr>
+        <w:t xml:space="preserve"> </w:t>
+      </w:r>
+      <w:r>
+        <w:rPr>
+          <w:b/>
+          <w:bCs/>
+          <w:sz w:val="23"/>
+          <w:szCs w:val="23"/>
+        </w:rPr>
+        <w:t>25</w:t>
+      </w:r>
+      <w:r>
+        <w:rPr>
+          <w:b/>
+          <w:bCs/>
+          <w:sz w:val="23"/>
+          <w:szCs w:val="23"/>
+        </w:rPr>
+        <w:t>/4</w:t>
+      </w:r>
+    </w:p>
+    <w:p>
+      <w:pPr>
+        <w:pStyle w:val="Liststycke"/>
+        <w:numPr>
+          <w:ilvl w:val="0"/>
+          <w:numId w:val="19"/>
+        </w:numPr>
+        <w:rPr>
+          <w:b/>
+          <w:bCs/>
+          <w:sz w:val="23"/>
+          <w:szCs w:val="23"/>
+        </w:rPr>
+      </w:pPr>
+      <w:r>
+        <w:rPr>
+          <w:b/>
+          <w:bCs/>
+          <w:sz w:val="23"/>
+          <w:szCs w:val="23"/>
+        </w:rPr>
+        <w:t xml:space="preserve">Möte med hela </w:t>
+      </w:r>
+      <w:proofErr w:type="spellStart"/>
+      <w:r>
+        <w:rPr>
+          <w:b/>
+          <w:bCs/>
+          <w:sz w:val="23"/>
+          <w:szCs w:val="23"/>
+        </w:rPr>
+        <w:t>grupen</w:t>
+      </w:r>
+      <w:proofErr w:type="spellEnd"/>
+      <w:r>
+        <w:rPr>
+          <w:b/>
+          <w:bCs/>
+          <w:sz w:val="23"/>
+          <w:szCs w:val="23"/>
+        </w:rPr>
+        <w:t xml:space="preserve"> om hur långt vi har kommit och vilka delar vi ska jobba på denna vecka.</w:t>
+      </w:r>
+    </w:p>
+    <w:p>
+      <w:pPr>
+        <w:pStyle w:val="Liststycke"/>
+        <w:numPr>
+          <w:ilvl w:val="0"/>
+          <w:numId w:val="19"/>
+        </w:numPr>
+        <w:rPr>
+          <w:b/>
+          <w:bCs/>
+          <w:sz w:val="23"/>
+          <w:szCs w:val="23"/>
+        </w:rPr>
+      </w:pPr>
+      <w:proofErr w:type="spellStart"/>
+      <w:r>
+        <w:rPr>
+          <w:b/>
+          <w:bCs/>
+          <w:sz w:val="23"/>
+          <w:szCs w:val="23"/>
+        </w:rPr>
+        <w:t>Codning</w:t>
+      </w:r>
+      <w:proofErr w:type="spellEnd"/>
+      <w:r>
+        <w:rPr>
+          <w:b/>
+          <w:bCs/>
+          <w:sz w:val="23"/>
+          <w:szCs w:val="23"/>
+        </w:rPr>
+        <w:t xml:space="preserve"> av </w:t>
+      </w:r>
+      <w:proofErr w:type="spellStart"/>
+      <w:r>
+        <w:rPr>
+          <w:b/>
+          <w:bCs/>
+          <w:sz w:val="23"/>
+          <w:szCs w:val="23"/>
+        </w:rPr>
+        <w:t>Autorun</w:t>
+      </w:r>
+      <w:proofErr w:type="spellEnd"/>
+      <w:r>
+        <w:rPr>
+          <w:b/>
+          <w:bCs/>
+          <w:sz w:val="23"/>
+          <w:szCs w:val="23"/>
+        </w:rPr>
+        <w:t xml:space="preserve"> funktionen och lite ändringar i koden.</w:t>
+      </w:r>
+    </w:p>
+    <w:p>
+      <w:pPr>
+        <w:rPr>
+          <w:b/>
+          <w:bCs/>
+          <w:sz w:val="23"/>
+          <w:szCs w:val="23"/>
+        </w:rPr>
+      </w:pPr>
+    </w:p>
+    <w:p>
+      <w:pPr>
+        <w:rPr>
+          <w:b/>
+          <w:bCs/>
+          <w:sz w:val="23"/>
+          <w:szCs w:val="23"/>
+        </w:rPr>
+      </w:pPr>
+    </w:p>
+    <w:p>
+      <w:pPr>
+        <w:rPr>
+          <w:b/>
+          <w:bCs/>
+          <w:sz w:val="23"/>
+          <w:szCs w:val="23"/>
+        </w:rPr>
+      </w:pPr>
     </w:p>
     <w:p>
       <w:pPr>
@@ -2550,6 +2743,119 @@
     </w:lvl>
   </w:abstractNum>
   <w:abstractNum w:abstractNumId="3" w15:restartNumberingAfterBreak="0">
+    <w:nsid w:val="16F03AB1"/>
+    <w:multiLevelType w:val="hybridMultilevel"/>
+    <w:tmpl w:val="B260A632"/>
+    <w:lvl w:ilvl="0" w:tplc="041D0001">
+      <w:start w:val="1"/>
+      <w:numFmt w:val="bullet"/>
+      <w:lvlText w:val=""/>
+      <w:lvlJc w:val="left"/>
+      <w:pPr>
+        <w:ind w:left="720" w:hanging="360"/>
+      </w:pPr>
+      <w:rPr>
+        <w:rFonts w:ascii="Symbol" w:hAnsi="Symbol" w:hint="default"/>
+      </w:rPr>
+    </w:lvl>
+    <w:lvl w:ilvl="1" w:tplc="041D0003" w:tentative="1">
+      <w:start w:val="1"/>
+      <w:numFmt w:val="bullet"/>
+      <w:lvlText w:val="o"/>
+      <w:lvlJc w:val="left"/>
+      <w:pPr>
+        <w:ind w:left="1440" w:hanging="360"/>
+      </w:pPr>
+      <w:rPr>
+        <w:rFonts w:ascii="Courier New" w:hAnsi="Courier New" w:cs="Courier New" w:hint="default"/>
+      </w:rPr>
+    </w:lvl>
+    <w:lvl w:ilvl="2" w:tplc="041D0005" w:tentative="1">
+      <w:start w:val="1"/>
+      <w:numFmt w:val="bullet"/>
+      <w:lvlText w:val=""/>
+      <w:lvlJc w:val="left"/>
+      <w:pPr>
+        <w:ind w:left="2160" w:hanging="360"/>
+      </w:pPr>
+      <w:rPr>
+        <w:rFonts w:ascii="Wingdings" w:hAnsi="Wingdings" w:hint="default"/>
+      </w:rPr>
+    </w:lvl>
+    <w:lvl w:ilvl="3" w:tplc="041D0001" w:tentative="1">
+      <w:start w:val="1"/>
+      <w:numFmt w:val="bullet"/>
+      <w:lvlText w:val=""/>
+      <w:lvlJc w:val="left"/>
+      <w:pPr>
+        <w:ind w:left="2880" w:hanging="360"/>
+      </w:pPr>
+      <w:rPr>
+        <w:rFonts w:ascii="Symbol" w:hAnsi="Symbol" w:hint="default"/>
+      </w:rPr>
+    </w:lvl>
+    <w:lvl w:ilvl="4" w:tplc="041D0003" w:tentative="1">
+      <w:start w:val="1"/>
+      <w:numFmt w:val="bullet"/>
+      <w:lvlText w:val="o"/>
+      <w:lvlJc w:val="left"/>
+      <w:pPr>
+        <w:ind w:left="3600" w:hanging="360"/>
+      </w:pPr>
+      <w:rPr>
+        <w:rFonts w:ascii="Courier New" w:hAnsi="Courier New" w:cs="Courier New" w:hint="default"/>
+      </w:rPr>
+    </w:lvl>
+    <w:lvl w:ilvl="5" w:tplc="041D0005" w:tentative="1">
+      <w:start w:val="1"/>
+      <w:numFmt w:val="bullet"/>
+      <w:lvlText w:val=""/>
+      <w:lvlJc w:val="left"/>
+      <w:pPr>
+        <w:ind w:left="4320" w:hanging="360"/>
+      </w:pPr>
+      <w:rPr>
+        <w:rFonts w:ascii="Wingdings" w:hAnsi="Wingdings" w:hint="default"/>
+      </w:rPr>
+    </w:lvl>
+    <w:lvl w:ilvl="6" w:tplc="041D0001" w:tentative="1">
+      <w:start w:val="1"/>
+      <w:numFmt w:val="bullet"/>
+      <w:lvlText w:val=""/>
+      <w:lvlJc w:val="left"/>
+      <w:pPr>
+        <w:ind w:left="5040" w:hanging="360"/>
+      </w:pPr>
+      <w:rPr>
+        <w:rFonts w:ascii="Symbol" w:hAnsi="Symbol" w:hint="default"/>
+      </w:rPr>
+    </w:lvl>
+    <w:lvl w:ilvl="7" w:tplc="041D0003" w:tentative="1">
+      <w:start w:val="1"/>
+      <w:numFmt w:val="bullet"/>
+      <w:lvlText w:val="o"/>
+      <w:lvlJc w:val="left"/>
+      <w:pPr>
+        <w:ind w:left="5760" w:hanging="360"/>
+      </w:pPr>
+      <w:rPr>
+        <w:rFonts w:ascii="Courier New" w:hAnsi="Courier New" w:cs="Courier New" w:hint="default"/>
+      </w:rPr>
+    </w:lvl>
+    <w:lvl w:ilvl="8" w:tplc="041D0005" w:tentative="1">
+      <w:start w:val="1"/>
+      <w:numFmt w:val="bullet"/>
+      <w:lvlText w:val=""/>
+      <w:lvlJc w:val="left"/>
+      <w:pPr>
+        <w:ind w:left="6480" w:hanging="360"/>
+      </w:pPr>
+      <w:rPr>
+        <w:rFonts w:ascii="Wingdings" w:hAnsi="Wingdings" w:hint="default"/>
+      </w:rPr>
+    </w:lvl>
+  </w:abstractNum>
+  <w:abstractNum w:abstractNumId="4" w15:restartNumberingAfterBreak="0">
     <w:nsid w:val="1A7D6CC7"/>
     <w:multiLevelType w:val="hybridMultilevel"/>
     <w:tmpl w:val="BD04E35E"/>
@@ -2662,7 +2968,7 @@
       </w:rPr>
     </w:lvl>
   </w:abstractNum>
-  <w:abstractNum w:abstractNumId="4" w15:restartNumberingAfterBreak="0">
+  <w:abstractNum w:abstractNumId="5" w15:restartNumberingAfterBreak="0">
     <w:nsid w:val="23133614"/>
     <w:multiLevelType w:val="hybridMultilevel"/>
     <w:tmpl w:val="C0D08EF0"/>
@@ -2775,7 +3081,7 @@
       </w:rPr>
     </w:lvl>
   </w:abstractNum>
-  <w:abstractNum w:abstractNumId="5" w15:restartNumberingAfterBreak="0">
+  <w:abstractNum w:abstractNumId="6" w15:restartNumberingAfterBreak="0">
     <w:nsid w:val="2C572F82"/>
     <w:multiLevelType w:val="hybridMultilevel"/>
     <w:tmpl w:val="AD681E78"/>
@@ -2888,7 +3194,7 @@
       </w:rPr>
     </w:lvl>
   </w:abstractNum>
-  <w:abstractNum w:abstractNumId="6" w15:restartNumberingAfterBreak="0">
+  <w:abstractNum w:abstractNumId="7" w15:restartNumberingAfterBreak="0">
     <w:nsid w:val="3A0C1F43"/>
     <w:multiLevelType w:val="hybridMultilevel"/>
     <w:tmpl w:val="21BECE02"/>
@@ -3001,7 +3307,7 @@
       </w:rPr>
     </w:lvl>
   </w:abstractNum>
-  <w:abstractNum w:abstractNumId="7" w15:restartNumberingAfterBreak="0">
+  <w:abstractNum w:abstractNumId="8" w15:restartNumberingAfterBreak="0">
     <w:nsid w:val="3AB14901"/>
     <w:multiLevelType w:val="hybridMultilevel"/>
     <w:tmpl w:val="E9B8E73C"/>
@@ -3114,7 +3420,7 @@
       </w:rPr>
     </w:lvl>
   </w:abstractNum>
-  <w:abstractNum w:abstractNumId="8" w15:restartNumberingAfterBreak="0">
+  <w:abstractNum w:abstractNumId="9" w15:restartNumberingAfterBreak="0">
     <w:nsid w:val="3D8A2736"/>
     <w:multiLevelType w:val="hybridMultilevel"/>
     <w:tmpl w:val="FEE65036"/>
@@ -3227,7 +3533,7 @@
       </w:rPr>
     </w:lvl>
   </w:abstractNum>
-  <w:abstractNum w:abstractNumId="9" w15:restartNumberingAfterBreak="0">
+  <w:abstractNum w:abstractNumId="10" w15:restartNumberingAfterBreak="0">
     <w:nsid w:val="620E7C5D"/>
     <w:multiLevelType w:val="hybridMultilevel"/>
     <w:tmpl w:val="7CF0A4C6"/>
@@ -3340,7 +3646,7 @@
       </w:rPr>
     </w:lvl>
   </w:abstractNum>
-  <w:abstractNum w:abstractNumId="10" w15:restartNumberingAfterBreak="0">
+  <w:abstractNum w:abstractNumId="11" w15:restartNumberingAfterBreak="0">
     <w:nsid w:val="6D425D78"/>
     <w:multiLevelType w:val="hybridMultilevel"/>
     <w:tmpl w:val="FCD0840C"/>
@@ -3453,7 +3759,7 @@
       </w:rPr>
     </w:lvl>
   </w:abstractNum>
-  <w:abstractNum w:abstractNumId="11" w15:restartNumberingAfterBreak="0">
+  <w:abstractNum w:abstractNumId="12" w15:restartNumberingAfterBreak="0">
     <w:nsid w:val="77DB5B43"/>
     <w:multiLevelType w:val="hybridMultilevel"/>
     <w:tmpl w:val="432C5C76"/>
@@ -3566,7 +3872,7 @@
       </w:rPr>
     </w:lvl>
   </w:abstractNum>
-  <w:abstractNum w:abstractNumId="12" w15:restartNumberingAfterBreak="0">
+  <w:abstractNum w:abstractNumId="13" w15:restartNumberingAfterBreak="0">
     <w:nsid w:val="79A50825"/>
     <w:multiLevelType w:val="hybridMultilevel"/>
     <w:tmpl w:val="3BA0BB06"/>
@@ -3679,7 +3985,7 @@
       </w:rPr>
     </w:lvl>
   </w:abstractNum>
-  <w:abstractNum w:abstractNumId="13" w15:restartNumberingAfterBreak="0">
+  <w:abstractNum w:abstractNumId="14" w15:restartNumberingAfterBreak="0">
     <w:nsid w:val="7C0401AD"/>
     <w:multiLevelType w:val="hybridMultilevel"/>
     <w:tmpl w:val="EA78B9B6"/>
@@ -3792,7 +4098,7 @@
       </w:rPr>
     </w:lvl>
   </w:abstractNum>
-  <w:abstractNum w:abstractNumId="14" w15:restartNumberingAfterBreak="0">
+  <w:abstractNum w:abstractNumId="15" w15:restartNumberingAfterBreak="0">
     <w:nsid w:val="7C2B47AC"/>
     <w:multiLevelType w:val="hybridMultilevel"/>
     <w:tmpl w:val="8A8A6BDA"/>
@@ -3905,7 +4211,7 @@
       </w:rPr>
     </w:lvl>
   </w:abstractNum>
-  <w:abstractNum w:abstractNumId="15" w15:restartNumberingAfterBreak="0">
+  <w:abstractNum w:abstractNumId="16" w15:restartNumberingAfterBreak="0">
     <w:nsid w:val="7D2D7FCF"/>
     <w:multiLevelType w:val="hybridMultilevel"/>
     <w:tmpl w:val="FE1C1202"/>
@@ -4018,7 +4324,7 @@
       </w:rPr>
     </w:lvl>
   </w:abstractNum>
-  <w:abstractNum w:abstractNumId="16" w15:restartNumberingAfterBreak="0">
+  <w:abstractNum w:abstractNumId="17" w15:restartNumberingAfterBreak="0">
     <w:nsid w:val="7D806FDF"/>
     <w:multiLevelType w:val="hybridMultilevel"/>
     <w:tmpl w:val="F8E88CD8"/>
@@ -4131,7 +4437,7 @@
       </w:rPr>
     </w:lvl>
   </w:abstractNum>
-  <w:abstractNum w:abstractNumId="17" w15:restartNumberingAfterBreak="0">
+  <w:abstractNum w:abstractNumId="18" w15:restartNumberingAfterBreak="0">
     <w:nsid w:val="7E5F565A"/>
     <w:multiLevelType w:val="hybridMultilevel"/>
     <w:tmpl w:val="E2F8E164"/>
@@ -4245,58 +4551,61 @@
     </w:lvl>
   </w:abstractNum>
   <w:num w:numId="1" w16cid:durableId="1443382930">
-    <w:abstractNumId w:val="15"/>
+    <w:abstractNumId w:val="16"/>
   </w:num>
   <w:num w:numId="2" w16cid:durableId="1021932794">
-    <w:abstractNumId w:val="4"/>
+    <w:abstractNumId w:val="5"/>
   </w:num>
   <w:num w:numId="3" w16cid:durableId="1410611237">
-    <w:abstractNumId w:val="6"/>
+    <w:abstractNumId w:val="7"/>
   </w:num>
   <w:num w:numId="4" w16cid:durableId="1952930163">
-    <w:abstractNumId w:val="10"/>
+    <w:abstractNumId w:val="11"/>
   </w:num>
   <w:num w:numId="5" w16cid:durableId="1143960181">
     <w:abstractNumId w:val="0"/>
   </w:num>
   <w:num w:numId="6" w16cid:durableId="695354724">
-    <w:abstractNumId w:val="8"/>
+    <w:abstractNumId w:val="9"/>
   </w:num>
   <w:num w:numId="7" w16cid:durableId="1731684328">
-    <w:abstractNumId w:val="17"/>
+    <w:abstractNumId w:val="18"/>
   </w:num>
   <w:num w:numId="8" w16cid:durableId="1368138918">
-    <w:abstractNumId w:val="5"/>
+    <w:abstractNumId w:val="6"/>
   </w:num>
   <w:num w:numId="9" w16cid:durableId="1732654236">
     <w:abstractNumId w:val="1"/>
   </w:num>
   <w:num w:numId="10" w16cid:durableId="1719545791">
-    <w:abstractNumId w:val="11"/>
+    <w:abstractNumId w:val="12"/>
   </w:num>
   <w:num w:numId="11" w16cid:durableId="121963462">
-    <w:abstractNumId w:val="16"/>
+    <w:abstractNumId w:val="17"/>
   </w:num>
   <w:num w:numId="12" w16cid:durableId="13725462">
-    <w:abstractNumId w:val="14"/>
+    <w:abstractNumId w:val="15"/>
   </w:num>
   <w:num w:numId="13" w16cid:durableId="420375288">
-    <w:abstractNumId w:val="12"/>
+    <w:abstractNumId w:val="13"/>
   </w:num>
   <w:num w:numId="14" w16cid:durableId="1017124693">
-    <w:abstractNumId w:val="7"/>
+    <w:abstractNumId w:val="8"/>
   </w:num>
   <w:num w:numId="15" w16cid:durableId="2017882712">
-    <w:abstractNumId w:val="9"/>
+    <w:abstractNumId w:val="10"/>
   </w:num>
   <w:num w:numId="16" w16cid:durableId="415905555">
-    <w:abstractNumId w:val="3"/>
+    <w:abstractNumId w:val="4"/>
   </w:num>
   <w:num w:numId="17" w16cid:durableId="2089500015">
     <w:abstractNumId w:val="2"/>
   </w:num>
   <w:num w:numId="18" w16cid:durableId="756555036">
-    <w:abstractNumId w:val="13"/>
+    <w:abstractNumId w:val="14"/>
+  </w:num>
+  <w:num w:numId="19" w16cid:durableId="117384848">
+    <w:abstractNumId w:val="3"/>
   </w:num>
 </w:numbering>
 </file>
@@ -5054,21 +5363,6 @@
 </file>
 
 <file path=customXml/item1.xml><?xml version="1.0" encoding="utf-8"?>
-<p:properties xmlns:p="http://schemas.microsoft.com/office/2006/metadata/properties" xmlns:xsi="http://www.w3.org/2001/XMLSchema-instance" xmlns:pc="http://schemas.microsoft.com/office/infopath/2007/PartnerControls">
-  <documentManagement/>
-</p:properties>
-</file>
-
-<file path=customXml/item2.xml><?xml version="1.0" encoding="utf-8"?>
-<?mso-contentType ?>
-<FormTemplates xmlns="http://schemas.microsoft.com/sharepoint/v3/contenttype/forms">
-  <Display>DocumentLibraryForm</Display>
-  <Edit>DocumentLibraryForm</Edit>
-  <New>DocumentLibraryForm</New>
-</FormTemplates>
-</file>
-
-<file path=customXml/item3.xml><?xml version="1.0" encoding="utf-8"?>
 <ct:contentTypeSchema xmlns:ct="http://schemas.microsoft.com/office/2006/metadata/contentType" xmlns:ma="http://schemas.microsoft.com/office/2006/metadata/properties/metaAttributes" ct:_="" ma:_="" ma:contentTypeName="dokument" ma:contentTypeID="0x01010085169BDDDCE5FA40858D593542748C08" ma:contentTypeVersion="7" ma:contentTypeDescription="Skapa ett nytt dokument." ma:contentTypeScope="" ma:versionID="6e947541df79dcc123a4c06eba3bcce5">
   <xsd:schema xmlns:xsd="http://www.w3.org/2001/XMLSchema" xmlns:xs="http://www.w3.org/2001/XMLSchema" xmlns:p="http://schemas.microsoft.com/office/2006/metadata/properties" xmlns:ns3="7bbe0fff-f0bb-4570-8fb1-9cec1efb75f9" xmlns:ns4="af338136-41c2-4098-80b1-be2e0e459407" targetNamespace="http://schemas.microsoft.com/office/2006/metadata/properties" ma:root="true" ma:fieldsID="2595bac3318f68cbbdbcc073149c955d" ns3:_="" ns4:_="">
     <xsd:import namespace="7bbe0fff-f0bb-4570-8fb1-9cec1efb75f9"/>
@@ -5253,32 +5547,22 @@
 </ct:contentTypeSchema>
 </file>
 
-<file path=customXml/itemProps1.xml><?xml version="1.0" encoding="utf-8"?>
-<ds:datastoreItem xmlns:ds="http://schemas.openxmlformats.org/officeDocument/2006/customXml" ds:itemID="{0A21FEE3-5398-4289-9BF3-F2864FA91257}">
-  <ds:schemaRefs>
-    <ds:schemaRef ds:uri="http://purl.org/dc/dcmitype/"/>
-    <ds:schemaRef ds:uri="http://schemas.microsoft.com/office/2006/documentManagement/types"/>
-    <ds:schemaRef ds:uri="af338136-41c2-4098-80b1-be2e0e459407"/>
-    <ds:schemaRef ds:uri="http://schemas.microsoft.com/office/infopath/2007/PartnerControls"/>
-    <ds:schemaRef ds:uri="http://purl.org/dc/elements/1.1/"/>
-    <ds:schemaRef ds:uri="http://schemas.openxmlformats.org/package/2006/metadata/core-properties"/>
-    <ds:schemaRef ds:uri="http://purl.org/dc/terms/"/>
-    <ds:schemaRef ds:uri="http://schemas.microsoft.com/office/2006/metadata/properties"/>
-    <ds:schemaRef ds:uri="7bbe0fff-f0bb-4570-8fb1-9cec1efb75f9"/>
-    <ds:schemaRef ds:uri="http://www.w3.org/XML/1998/namespace"/>
-  </ds:schemaRefs>
-</ds:datastoreItem>
+<file path=customXml/item2.xml><?xml version="1.0" encoding="utf-8"?>
+<?mso-contentType ?>
+<FormTemplates xmlns="http://schemas.microsoft.com/sharepoint/v3/contenttype/forms">
+  <Display>DocumentLibraryForm</Display>
+  <Edit>DocumentLibraryForm</Edit>
+  <New>DocumentLibraryForm</New>
+</FormTemplates>
 </file>
 
-<file path=customXml/itemProps2.xml><?xml version="1.0" encoding="utf-8"?>
-<ds:datastoreItem xmlns:ds="http://schemas.openxmlformats.org/officeDocument/2006/customXml" ds:itemID="{8BA1155A-9B98-40BE-9E6E-801F31864C67}">
-  <ds:schemaRefs>
-    <ds:schemaRef ds:uri="http://schemas.microsoft.com/sharepoint/v3/contenttype/forms"/>
-  </ds:schemaRefs>
-</ds:datastoreItem>
+<file path=customXml/item3.xml><?xml version="1.0" encoding="utf-8"?>
+<p:properties xmlns:p="http://schemas.microsoft.com/office/2006/metadata/properties" xmlns:xsi="http://www.w3.org/2001/XMLSchema-instance" xmlns:pc="http://schemas.microsoft.com/office/infopath/2007/PartnerControls">
+  <documentManagement/>
+</p:properties>
 </file>
 
-<file path=customXml/itemProps3.xml><?xml version="1.0" encoding="utf-8"?>
+<file path=customXml/itemProps1.xml><?xml version="1.0" encoding="utf-8"?>
 <ds:datastoreItem xmlns:ds="http://schemas.openxmlformats.org/officeDocument/2006/customXml" ds:itemID="{0862DC1B-7751-47F1-BCA3-F04C8AEF6ABA}">
   <ds:schemaRefs>
     <ds:schemaRef ds:uri="http://schemas.microsoft.com/office/2006/metadata/contentType"/>
@@ -5295,4 +5579,29 @@
     <ds:schemaRef ds:uri="http://schemas.microsoft.com/internal/obd"/>
   </ds:schemaRefs>
 </ds:datastoreItem>
+</file>
+
+<file path=customXml/itemProps2.xml><?xml version="1.0" encoding="utf-8"?>
+<ds:datastoreItem xmlns:ds="http://schemas.openxmlformats.org/officeDocument/2006/customXml" ds:itemID="{8BA1155A-9B98-40BE-9E6E-801F31864C67}">
+  <ds:schemaRefs>
+    <ds:schemaRef ds:uri="http://schemas.microsoft.com/sharepoint/v3/contenttype/forms"/>
+  </ds:schemaRefs>
+</ds:datastoreItem>
+</file>
+
+<file path=customXml/itemProps3.xml><?xml version="1.0" encoding="utf-8"?>
+<ds:datastoreItem xmlns:ds="http://schemas.openxmlformats.org/officeDocument/2006/customXml" ds:itemID="{0A21FEE3-5398-4289-9BF3-F2864FA91257}">
+  <ds:schemaRefs>
+    <ds:schemaRef ds:uri="http://purl.org/dc/dcmitype/"/>
+    <ds:schemaRef ds:uri="http://schemas.microsoft.com/office/2006/documentManagement/types"/>
+    <ds:schemaRef ds:uri="af338136-41c2-4098-80b1-be2e0e459407"/>
+    <ds:schemaRef ds:uri="http://schemas.microsoft.com/office/infopath/2007/PartnerControls"/>
+    <ds:schemaRef ds:uri="http://purl.org/dc/elements/1.1/"/>
+    <ds:schemaRef ds:uri="http://schemas.openxmlformats.org/package/2006/metadata/core-properties"/>
+    <ds:schemaRef ds:uri="http://purl.org/dc/terms/"/>
+    <ds:schemaRef ds:uri="http://schemas.microsoft.com/office/2006/metadata/properties"/>
+    <ds:schemaRef ds:uri="7bbe0fff-f0bb-4570-8fb1-9cec1efb75f9"/>
+    <ds:schemaRef ds:uri="http://www.w3.org/XML/1998/namespace"/>
+  </ds:schemaRefs>
+</ds:datastoreItem>
 </file>
</xml_diff>